<commit_message>
General commit prior to updating based on Kat's comments
</commit_message>
<xml_diff>
--- a/SR_Template.docx
+++ b/SR_Template.docx
@@ -1,6 +1,6 @@
 
 <file path=word/document.xml><?xml version="1.0" encoding="utf-8"?>
-<w:document xmlns:wpc="http://schemas.microsoft.com/office/word/2010/wordprocessingCanvas" xmlns:cx="http://schemas.microsoft.com/office/drawing/2014/chartex" xmlns:cx1="http://schemas.microsoft.com/office/drawing/2015/9/8/chartex" xmlns:cx2="http://schemas.microsoft.com/office/drawing/2015/10/21/chartex" xmlns:cx3="http://schemas.microsoft.com/office/drawing/2016/5/9/chartex" xmlns:cx4="http://schemas.microsoft.com/office/drawing/2016/5/10/chartex" xmlns:cx5="http://schemas.microsoft.com/office/drawing/2016/5/11/chartex" xmlns:cx6="http://schemas.microsoft.com/office/drawing/2016/5/12/chartex" xmlns:cx7="http://schemas.microsoft.com/office/drawing/2016/5/13/chartex" xmlns:cx8="http://schemas.microsoft.com/office/drawing/2016/5/14/chartex" xmlns:mc="http://schemas.openxmlformats.org/markup-compatibility/2006" xmlns:aink="http://schemas.microsoft.com/office/drawing/2016/ink" xmlns:am3d="http://schemas.microsoft.com/office/drawing/2017/model3d" xmlns:o="urn:schemas-microsoft-com:office:office" xmlns:r="http://schemas.openxmlformats.org/officeDocument/2006/relationships" xmlns:m="http://schemas.openxmlformats.org/officeDocument/2006/math" xmlns:v="urn:schemas-microsoft-com:vml" xmlns:wp14="http://schemas.microsoft.com/office/word/2010/wordprocessingDrawing" xmlns:wp="http://schemas.openxmlformats.org/drawingml/2006/wordprocessingDrawing" xmlns:w10="urn:schemas-microsoft-com:office:word" xmlns:w="http://schemas.openxmlformats.org/wordprocessingml/2006/main" xmlns:w14="http://schemas.microsoft.com/office/word/2010/wordml" xmlns:w15="http://schemas.microsoft.com/office/word/2012/wordml" xmlns:w16cex="http://schemas.microsoft.com/office/word/2018/wordml/cex" xmlns:w16cid="http://schemas.microsoft.com/office/word/2016/wordml/cid" xmlns:w16="http://schemas.microsoft.com/office/word/2018/wordml" xmlns:w16se="http://schemas.microsoft.com/office/word/2015/wordml/symex" xmlns:wpg="http://schemas.microsoft.com/office/word/2010/wordprocessingGroup" xmlns:wpi="http://schemas.microsoft.com/office/word/2010/wordprocessingInk" xmlns:wne="http://schemas.microsoft.com/office/word/2006/wordml" xmlns:wps="http://schemas.microsoft.com/office/word/2010/wordprocessingShape" mc:Ignorable="w14 w15 w16se w16cid w16 w16cex wp14">
+<w:document xmlns:wpc="http://schemas.microsoft.com/office/word/2010/wordprocessingCanvas" xmlns:cx="http://schemas.microsoft.com/office/drawing/2014/chartex" xmlns:cx1="http://schemas.microsoft.com/office/drawing/2015/9/8/chartex" xmlns:cx2="http://schemas.microsoft.com/office/drawing/2015/10/21/chartex" xmlns:cx3="http://schemas.microsoft.com/office/drawing/2016/5/9/chartex" xmlns:cx4="http://schemas.microsoft.com/office/drawing/2016/5/10/chartex" xmlns:cx5="http://schemas.microsoft.com/office/drawing/2016/5/11/chartex" xmlns:cx6="http://schemas.microsoft.com/office/drawing/2016/5/12/chartex" xmlns:cx7="http://schemas.microsoft.com/office/drawing/2016/5/13/chartex" xmlns:cx8="http://schemas.microsoft.com/office/drawing/2016/5/14/chartex" xmlns:mc="http://schemas.openxmlformats.org/markup-compatibility/2006" xmlns:aink="http://schemas.microsoft.com/office/drawing/2016/ink" xmlns:am3d="http://schemas.microsoft.com/office/drawing/2017/model3d" xmlns:o="urn:schemas-microsoft-com:office:office" xmlns:oel="http://schemas.microsoft.com/office/2019/extlst" xmlns:r="http://schemas.openxmlformats.org/officeDocument/2006/relationships" xmlns:m="http://schemas.openxmlformats.org/officeDocument/2006/math" xmlns:v="urn:schemas-microsoft-com:vml" xmlns:wp14="http://schemas.microsoft.com/office/word/2010/wordprocessingDrawing" xmlns:wp="http://schemas.openxmlformats.org/drawingml/2006/wordprocessingDrawing" xmlns:w10="urn:schemas-microsoft-com:office:word" xmlns:w="http://schemas.openxmlformats.org/wordprocessingml/2006/main" xmlns:w14="http://schemas.microsoft.com/office/word/2010/wordml" xmlns:w15="http://schemas.microsoft.com/office/word/2012/wordml" xmlns:w16cex="http://schemas.microsoft.com/office/word/2018/wordml/cex" xmlns:w16cid="http://schemas.microsoft.com/office/word/2016/wordml/cid" xmlns:w16="http://schemas.microsoft.com/office/word/2018/wordml" xmlns:w16sdtdh="http://schemas.microsoft.com/office/word/2020/wordml/sdtdatahash" xmlns:w16se="http://schemas.microsoft.com/office/word/2015/wordml/symex" xmlns:wpg="http://schemas.microsoft.com/office/word/2010/wordprocessingGroup" xmlns:wpi="http://schemas.microsoft.com/office/word/2010/wordprocessingInk" xmlns:wne="http://schemas.microsoft.com/office/word/2006/wordml" xmlns:wps="http://schemas.microsoft.com/office/word/2010/wordprocessingShape" mc:Ignorable="w14 w15 w16se w16cid w16 w16cex w16sdtdh wp14">
   <w:body>
     <w:p>
       <w:pPr>
@@ -77,14 +77,30 @@
         <w:t>Knit</w:t>
       </w:r>
       <w:r>
-        <w:t xml:space="preserve"> button a document will be generated that includes both content as well as the output of any embedded R code chunks within the document. You can embed an R code chunk like this:</w:t>
+        <w:t xml:space="preserve"> </w:t>
+      </w:r>
+      <w:proofErr w:type="gramStart"/>
+      <w:r>
+        <w:t>button</w:t>
+      </w:r>
+      <w:proofErr w:type="gramEnd"/>
+      <w:r>
+        <w:t xml:space="preserve"> a document will be generated that includes both content as well as the output of any embedded R code chunks within the document. You can embed an R code chunk like this:</w:t>
       </w:r>
     </w:p>
     <w:p>
       <w:pPr>
         <w:pStyle w:val="TableCaption"/>
+        <w:rPr>
+          <w:i w:val="0"/>
+          <w:iCs/>
+        </w:rPr>
       </w:pPr>
       <w:r>
+        <w:rPr>
+          <w:i w:val="0"/>
+          <w:iCs/>
+        </w:rPr>
         <w:t>PLaying with cars</w:t>
       </w:r>
     </w:p>
@@ -614,12 +630,7 @@
     </w:tbl>
     <w:p/>
     <w:sectPr>
-      <w:headerReference w:type="even" r:id="rId8"/>
-      <w:headerReference w:type="default" r:id="rId9"/>
-      <w:footerReference w:type="even" r:id="rId10"/>
-      <w:footerReference w:type="default" r:id="rId11"/>
-      <w:headerReference w:type="first" r:id="rId12"/>
-      <w:footerReference w:type="first" r:id="rId13"/>
+      <w:footerReference w:type="default" r:id="rId8"/>
       <w:pgSz w:w="12240" w:h="15840"/>
       <w:pgMar w:top="1440" w:right="1701" w:bottom="1440" w:left="1701" w:header="720" w:footer="720" w:gutter="0"/>
       <w:cols w:space="720"/>
@@ -629,7 +640,7 @@
 </file>
 
 <file path=word/endnotes.xml><?xml version="1.0" encoding="utf-8"?>
-<w:endnotes xmlns:wpc="http://schemas.microsoft.com/office/word/2010/wordprocessingCanvas" xmlns:cx="http://schemas.microsoft.com/office/drawing/2014/chartex" xmlns:cx1="http://schemas.microsoft.com/office/drawing/2015/9/8/chartex" xmlns:cx2="http://schemas.microsoft.com/office/drawing/2015/10/21/chartex" xmlns:cx3="http://schemas.microsoft.com/office/drawing/2016/5/9/chartex" xmlns:cx4="http://schemas.microsoft.com/office/drawing/2016/5/10/chartex" xmlns:cx5="http://schemas.microsoft.com/office/drawing/2016/5/11/chartex" xmlns:cx6="http://schemas.microsoft.com/office/drawing/2016/5/12/chartex" xmlns:cx7="http://schemas.microsoft.com/office/drawing/2016/5/13/chartex" xmlns:cx8="http://schemas.microsoft.com/office/drawing/2016/5/14/chartex" xmlns:mc="http://schemas.openxmlformats.org/markup-compatibility/2006" xmlns:aink="http://schemas.microsoft.com/office/drawing/2016/ink" xmlns:am3d="http://schemas.microsoft.com/office/drawing/2017/model3d" xmlns:o="urn:schemas-microsoft-com:office:office" xmlns:r="http://schemas.openxmlformats.org/officeDocument/2006/relationships" xmlns:m="http://schemas.openxmlformats.org/officeDocument/2006/math" xmlns:v="urn:schemas-microsoft-com:vml" xmlns:wp14="http://schemas.microsoft.com/office/word/2010/wordprocessingDrawing" xmlns:wp="http://schemas.openxmlformats.org/drawingml/2006/wordprocessingDrawing" xmlns:w10="urn:schemas-microsoft-com:office:word" xmlns:w="http://schemas.openxmlformats.org/wordprocessingml/2006/main" xmlns:w14="http://schemas.microsoft.com/office/word/2010/wordml" xmlns:w15="http://schemas.microsoft.com/office/word/2012/wordml" xmlns:w16cex="http://schemas.microsoft.com/office/word/2018/wordml/cex" xmlns:w16cid="http://schemas.microsoft.com/office/word/2016/wordml/cid" xmlns:w16="http://schemas.microsoft.com/office/word/2018/wordml" xmlns:w16se="http://schemas.microsoft.com/office/word/2015/wordml/symex" xmlns:wpg="http://schemas.microsoft.com/office/word/2010/wordprocessingGroup" xmlns:wpi="http://schemas.microsoft.com/office/word/2010/wordprocessingInk" xmlns:wne="http://schemas.microsoft.com/office/word/2006/wordml" xmlns:wps="http://schemas.microsoft.com/office/word/2010/wordprocessingShape" mc:Ignorable="w14 w15 w16se w16cid w16 w16cex wp14">
+<w:endnotes xmlns:wpc="http://schemas.microsoft.com/office/word/2010/wordprocessingCanvas" xmlns:cx="http://schemas.microsoft.com/office/drawing/2014/chartex" xmlns:cx1="http://schemas.microsoft.com/office/drawing/2015/9/8/chartex" xmlns:cx2="http://schemas.microsoft.com/office/drawing/2015/10/21/chartex" xmlns:cx3="http://schemas.microsoft.com/office/drawing/2016/5/9/chartex" xmlns:cx4="http://schemas.microsoft.com/office/drawing/2016/5/10/chartex" xmlns:cx5="http://schemas.microsoft.com/office/drawing/2016/5/11/chartex" xmlns:cx6="http://schemas.microsoft.com/office/drawing/2016/5/12/chartex" xmlns:cx7="http://schemas.microsoft.com/office/drawing/2016/5/13/chartex" xmlns:cx8="http://schemas.microsoft.com/office/drawing/2016/5/14/chartex" xmlns:mc="http://schemas.openxmlformats.org/markup-compatibility/2006" xmlns:aink="http://schemas.microsoft.com/office/drawing/2016/ink" xmlns:am3d="http://schemas.microsoft.com/office/drawing/2017/model3d" xmlns:o="urn:schemas-microsoft-com:office:office" xmlns:oel="http://schemas.microsoft.com/office/2019/extlst" xmlns:r="http://schemas.openxmlformats.org/officeDocument/2006/relationships" xmlns:m="http://schemas.openxmlformats.org/officeDocument/2006/math" xmlns:v="urn:schemas-microsoft-com:vml" xmlns:wp14="http://schemas.microsoft.com/office/word/2010/wordprocessingDrawing" xmlns:wp="http://schemas.openxmlformats.org/drawingml/2006/wordprocessingDrawing" xmlns:w10="urn:schemas-microsoft-com:office:word" xmlns:w="http://schemas.openxmlformats.org/wordprocessingml/2006/main" xmlns:w14="http://schemas.microsoft.com/office/word/2010/wordml" xmlns:w15="http://schemas.microsoft.com/office/word/2012/wordml" xmlns:w16cex="http://schemas.microsoft.com/office/word/2018/wordml/cex" xmlns:w16cid="http://schemas.microsoft.com/office/word/2016/wordml/cid" xmlns:w16="http://schemas.microsoft.com/office/word/2018/wordml" xmlns:w16sdtdh="http://schemas.microsoft.com/office/word/2020/wordml/sdtdatahash" xmlns:w16se="http://schemas.microsoft.com/office/word/2015/wordml/symex" xmlns:wpg="http://schemas.microsoft.com/office/word/2010/wordprocessingGroup" xmlns:wpi="http://schemas.microsoft.com/office/word/2010/wordprocessingInk" xmlns:wne="http://schemas.microsoft.com/office/word/2006/wordml" xmlns:wps="http://schemas.microsoft.com/office/word/2010/wordprocessingShape" mc:Ignorable="w14 w15 w16se w16cid w16 w16cex w16sdtdh wp14">
   <w:endnote w:type="separator" w:id="-1">
     <w:p>
       <w:pPr>
@@ -654,17 +665,7 @@
 </file>
 
 <file path=word/footer1.xml><?xml version="1.0" encoding="utf-8"?>
-<w:ftr xmlns:wpc="http://schemas.microsoft.com/office/word/2010/wordprocessingCanvas" xmlns:cx="http://schemas.microsoft.com/office/drawing/2014/chartex" xmlns:cx1="http://schemas.microsoft.com/office/drawing/2015/9/8/chartex" xmlns:cx2="http://schemas.microsoft.com/office/drawing/2015/10/21/chartex" xmlns:cx3="http://schemas.microsoft.com/office/drawing/2016/5/9/chartex" xmlns:cx4="http://schemas.microsoft.com/office/drawing/2016/5/10/chartex" xmlns:cx5="http://schemas.microsoft.com/office/drawing/2016/5/11/chartex" xmlns:cx6="http://schemas.microsoft.com/office/drawing/2016/5/12/chartex" xmlns:cx7="http://schemas.microsoft.com/office/drawing/2016/5/13/chartex" xmlns:cx8="http://schemas.microsoft.com/office/drawing/2016/5/14/chartex" xmlns:mc="http://schemas.openxmlformats.org/markup-compatibility/2006" xmlns:aink="http://schemas.microsoft.com/office/drawing/2016/ink" xmlns:am3d="http://schemas.microsoft.com/office/drawing/2017/model3d" xmlns:o="urn:schemas-microsoft-com:office:office" xmlns:r="http://schemas.openxmlformats.org/officeDocument/2006/relationships" xmlns:m="http://schemas.openxmlformats.org/officeDocument/2006/math" xmlns:v="urn:schemas-microsoft-com:vml" xmlns:wp14="http://schemas.microsoft.com/office/word/2010/wordprocessingDrawing" xmlns:wp="http://schemas.openxmlformats.org/drawingml/2006/wordprocessingDrawing" xmlns:w10="urn:schemas-microsoft-com:office:word" xmlns:w="http://schemas.openxmlformats.org/wordprocessingml/2006/main" xmlns:w14="http://schemas.microsoft.com/office/word/2010/wordml" xmlns:w15="http://schemas.microsoft.com/office/word/2012/wordml" xmlns:w16cex="http://schemas.microsoft.com/office/word/2018/wordml/cex" xmlns:w16cid="http://schemas.microsoft.com/office/word/2016/wordml/cid" xmlns:w16="http://schemas.microsoft.com/office/word/2018/wordml" xmlns:w16se="http://schemas.microsoft.com/office/word/2015/wordml/symex" xmlns:wpg="http://schemas.microsoft.com/office/word/2010/wordprocessingGroup" xmlns:wpi="http://schemas.microsoft.com/office/word/2010/wordprocessingInk" xmlns:wne="http://schemas.microsoft.com/office/word/2006/wordml" xmlns:wps="http://schemas.microsoft.com/office/word/2010/wordprocessingShape" mc:Ignorable="w14 w15 w16se w16cid w16 w16cex wp14">
-  <w:p>
-    <w:pPr>
-      <w:pStyle w:val="Footer"/>
-    </w:pPr>
-  </w:p>
-</w:ftr>
-</file>
-
-<file path=word/footer2.xml><?xml version="1.0" encoding="utf-8"?>
-<w:ftr xmlns:wpc="http://schemas.microsoft.com/office/word/2010/wordprocessingCanvas" xmlns:cx="http://schemas.microsoft.com/office/drawing/2014/chartex" xmlns:cx1="http://schemas.microsoft.com/office/drawing/2015/9/8/chartex" xmlns:cx2="http://schemas.microsoft.com/office/drawing/2015/10/21/chartex" xmlns:cx3="http://schemas.microsoft.com/office/drawing/2016/5/9/chartex" xmlns:cx4="http://schemas.microsoft.com/office/drawing/2016/5/10/chartex" xmlns:cx5="http://schemas.microsoft.com/office/drawing/2016/5/11/chartex" xmlns:cx6="http://schemas.microsoft.com/office/drawing/2016/5/12/chartex" xmlns:cx7="http://schemas.microsoft.com/office/drawing/2016/5/13/chartex" xmlns:cx8="http://schemas.microsoft.com/office/drawing/2016/5/14/chartex" xmlns:mc="http://schemas.openxmlformats.org/markup-compatibility/2006" xmlns:aink="http://schemas.microsoft.com/office/drawing/2016/ink" xmlns:am3d="http://schemas.microsoft.com/office/drawing/2017/model3d" xmlns:o="urn:schemas-microsoft-com:office:office" xmlns:r="http://schemas.openxmlformats.org/officeDocument/2006/relationships" xmlns:m="http://schemas.openxmlformats.org/officeDocument/2006/math" xmlns:v="urn:schemas-microsoft-com:vml" xmlns:wp14="http://schemas.microsoft.com/office/word/2010/wordprocessingDrawing" xmlns:wp="http://schemas.openxmlformats.org/drawingml/2006/wordprocessingDrawing" xmlns:w10="urn:schemas-microsoft-com:office:word" xmlns:w="http://schemas.openxmlformats.org/wordprocessingml/2006/main" xmlns:w14="http://schemas.microsoft.com/office/word/2010/wordml" xmlns:w15="http://schemas.microsoft.com/office/word/2012/wordml" xmlns:w16cex="http://schemas.microsoft.com/office/word/2018/wordml/cex" xmlns:w16cid="http://schemas.microsoft.com/office/word/2016/wordml/cid" xmlns:w16="http://schemas.microsoft.com/office/word/2018/wordml" xmlns:w16se="http://schemas.microsoft.com/office/word/2015/wordml/symex" xmlns:wpg="http://schemas.microsoft.com/office/word/2010/wordprocessingGroup" xmlns:wpi="http://schemas.microsoft.com/office/word/2010/wordprocessingInk" xmlns:wne="http://schemas.microsoft.com/office/word/2006/wordml" xmlns:wps="http://schemas.microsoft.com/office/word/2010/wordprocessingShape" mc:Ignorable="w14 w15 w16se w16cid w16 w16cex wp14">
+<w:ftr xmlns:wpc="http://schemas.microsoft.com/office/word/2010/wordprocessingCanvas" xmlns:cx="http://schemas.microsoft.com/office/drawing/2014/chartex" xmlns:cx1="http://schemas.microsoft.com/office/drawing/2015/9/8/chartex" xmlns:cx2="http://schemas.microsoft.com/office/drawing/2015/10/21/chartex" xmlns:cx3="http://schemas.microsoft.com/office/drawing/2016/5/9/chartex" xmlns:cx4="http://schemas.microsoft.com/office/drawing/2016/5/10/chartex" xmlns:cx5="http://schemas.microsoft.com/office/drawing/2016/5/11/chartex" xmlns:cx6="http://schemas.microsoft.com/office/drawing/2016/5/12/chartex" xmlns:cx7="http://schemas.microsoft.com/office/drawing/2016/5/13/chartex" xmlns:cx8="http://schemas.microsoft.com/office/drawing/2016/5/14/chartex" xmlns:mc="http://schemas.openxmlformats.org/markup-compatibility/2006" xmlns:aink="http://schemas.microsoft.com/office/drawing/2016/ink" xmlns:am3d="http://schemas.microsoft.com/office/drawing/2017/model3d" xmlns:o="urn:schemas-microsoft-com:office:office" xmlns:oel="http://schemas.microsoft.com/office/2019/extlst" xmlns:r="http://schemas.openxmlformats.org/officeDocument/2006/relationships" xmlns:m="http://schemas.openxmlformats.org/officeDocument/2006/math" xmlns:v="urn:schemas-microsoft-com:vml" xmlns:wp14="http://schemas.microsoft.com/office/word/2010/wordprocessingDrawing" xmlns:wp="http://schemas.openxmlformats.org/drawingml/2006/wordprocessingDrawing" xmlns:w10="urn:schemas-microsoft-com:office:word" xmlns:w="http://schemas.openxmlformats.org/wordprocessingml/2006/main" xmlns:w14="http://schemas.microsoft.com/office/word/2010/wordml" xmlns:w15="http://schemas.microsoft.com/office/word/2012/wordml" xmlns:w16cex="http://schemas.microsoft.com/office/word/2018/wordml/cex" xmlns:w16cid="http://schemas.microsoft.com/office/word/2016/wordml/cid" xmlns:w16="http://schemas.microsoft.com/office/word/2018/wordml" xmlns:w16sdtdh="http://schemas.microsoft.com/office/word/2020/wordml/sdtdatahash" xmlns:w16se="http://schemas.microsoft.com/office/word/2015/wordml/symex" xmlns:wpg="http://schemas.microsoft.com/office/word/2010/wordprocessingGroup" xmlns:wpi="http://schemas.microsoft.com/office/word/2010/wordprocessingInk" xmlns:wne="http://schemas.microsoft.com/office/word/2006/wordml" xmlns:wps="http://schemas.microsoft.com/office/word/2010/wordprocessingShape" mc:Ignorable="w14 w15 w16se w16cid w16 w16cex w16sdtdh wp14">
   <w:sdt>
     <w:sdtPr>
       <w:id w:val="-241868673"/>
@@ -716,18 +717,8 @@
 </w:ftr>
 </file>
 
-<file path=word/footer3.xml><?xml version="1.0" encoding="utf-8"?>
-<w:ftr xmlns:wpc="http://schemas.microsoft.com/office/word/2010/wordprocessingCanvas" xmlns:cx="http://schemas.microsoft.com/office/drawing/2014/chartex" xmlns:cx1="http://schemas.microsoft.com/office/drawing/2015/9/8/chartex" xmlns:cx2="http://schemas.microsoft.com/office/drawing/2015/10/21/chartex" xmlns:cx3="http://schemas.microsoft.com/office/drawing/2016/5/9/chartex" xmlns:cx4="http://schemas.microsoft.com/office/drawing/2016/5/10/chartex" xmlns:cx5="http://schemas.microsoft.com/office/drawing/2016/5/11/chartex" xmlns:cx6="http://schemas.microsoft.com/office/drawing/2016/5/12/chartex" xmlns:cx7="http://schemas.microsoft.com/office/drawing/2016/5/13/chartex" xmlns:cx8="http://schemas.microsoft.com/office/drawing/2016/5/14/chartex" xmlns:mc="http://schemas.openxmlformats.org/markup-compatibility/2006" xmlns:aink="http://schemas.microsoft.com/office/drawing/2016/ink" xmlns:am3d="http://schemas.microsoft.com/office/drawing/2017/model3d" xmlns:o="urn:schemas-microsoft-com:office:office" xmlns:r="http://schemas.openxmlformats.org/officeDocument/2006/relationships" xmlns:m="http://schemas.openxmlformats.org/officeDocument/2006/math" xmlns:v="urn:schemas-microsoft-com:vml" xmlns:wp14="http://schemas.microsoft.com/office/word/2010/wordprocessingDrawing" xmlns:wp="http://schemas.openxmlformats.org/drawingml/2006/wordprocessingDrawing" xmlns:w10="urn:schemas-microsoft-com:office:word" xmlns:w="http://schemas.openxmlformats.org/wordprocessingml/2006/main" xmlns:w14="http://schemas.microsoft.com/office/word/2010/wordml" xmlns:w15="http://schemas.microsoft.com/office/word/2012/wordml" xmlns:w16cex="http://schemas.microsoft.com/office/word/2018/wordml/cex" xmlns:w16cid="http://schemas.microsoft.com/office/word/2016/wordml/cid" xmlns:w16="http://schemas.microsoft.com/office/word/2018/wordml" xmlns:w16se="http://schemas.microsoft.com/office/word/2015/wordml/symex" xmlns:wpg="http://schemas.microsoft.com/office/word/2010/wordprocessingGroup" xmlns:wpi="http://schemas.microsoft.com/office/word/2010/wordprocessingInk" xmlns:wne="http://schemas.microsoft.com/office/word/2006/wordml" xmlns:wps="http://schemas.microsoft.com/office/word/2010/wordprocessingShape" mc:Ignorable="w14 w15 w16se w16cid w16 w16cex wp14">
-  <w:p>
-    <w:pPr>
-      <w:pStyle w:val="Footer"/>
-    </w:pPr>
-  </w:p>
-</w:ftr>
-</file>
-
 <file path=word/footnotes.xml><?xml version="1.0" encoding="utf-8"?>
-<w:footnotes xmlns:wpc="http://schemas.microsoft.com/office/word/2010/wordprocessingCanvas" xmlns:cx="http://schemas.microsoft.com/office/drawing/2014/chartex" xmlns:cx1="http://schemas.microsoft.com/office/drawing/2015/9/8/chartex" xmlns:cx2="http://schemas.microsoft.com/office/drawing/2015/10/21/chartex" xmlns:cx3="http://schemas.microsoft.com/office/drawing/2016/5/9/chartex" xmlns:cx4="http://schemas.microsoft.com/office/drawing/2016/5/10/chartex" xmlns:cx5="http://schemas.microsoft.com/office/drawing/2016/5/11/chartex" xmlns:cx6="http://schemas.microsoft.com/office/drawing/2016/5/12/chartex" xmlns:cx7="http://schemas.microsoft.com/office/drawing/2016/5/13/chartex" xmlns:cx8="http://schemas.microsoft.com/office/drawing/2016/5/14/chartex" xmlns:mc="http://schemas.openxmlformats.org/markup-compatibility/2006" xmlns:aink="http://schemas.microsoft.com/office/drawing/2016/ink" xmlns:am3d="http://schemas.microsoft.com/office/drawing/2017/model3d" xmlns:o="urn:schemas-microsoft-com:office:office" xmlns:r="http://schemas.openxmlformats.org/officeDocument/2006/relationships" xmlns:m="http://schemas.openxmlformats.org/officeDocument/2006/math" xmlns:v="urn:schemas-microsoft-com:vml" xmlns:wp14="http://schemas.microsoft.com/office/word/2010/wordprocessingDrawing" xmlns:wp="http://schemas.openxmlformats.org/drawingml/2006/wordprocessingDrawing" xmlns:w10="urn:schemas-microsoft-com:office:word" xmlns:w="http://schemas.openxmlformats.org/wordprocessingml/2006/main" xmlns:w14="http://schemas.microsoft.com/office/word/2010/wordml" xmlns:w15="http://schemas.microsoft.com/office/word/2012/wordml" xmlns:w16cex="http://schemas.microsoft.com/office/word/2018/wordml/cex" xmlns:w16cid="http://schemas.microsoft.com/office/word/2016/wordml/cid" xmlns:w16="http://schemas.microsoft.com/office/word/2018/wordml" xmlns:w16se="http://schemas.microsoft.com/office/word/2015/wordml/symex" xmlns:wpg="http://schemas.microsoft.com/office/word/2010/wordprocessingGroup" xmlns:wpi="http://schemas.microsoft.com/office/word/2010/wordprocessingInk" xmlns:wne="http://schemas.microsoft.com/office/word/2006/wordml" xmlns:wps="http://schemas.microsoft.com/office/word/2010/wordprocessingShape" mc:Ignorable="w14 w15 w16se w16cid w16 w16cex wp14">
+<w:footnotes xmlns:wpc="http://schemas.microsoft.com/office/word/2010/wordprocessingCanvas" xmlns:cx="http://schemas.microsoft.com/office/drawing/2014/chartex" xmlns:cx1="http://schemas.microsoft.com/office/drawing/2015/9/8/chartex" xmlns:cx2="http://schemas.microsoft.com/office/drawing/2015/10/21/chartex" xmlns:cx3="http://schemas.microsoft.com/office/drawing/2016/5/9/chartex" xmlns:cx4="http://schemas.microsoft.com/office/drawing/2016/5/10/chartex" xmlns:cx5="http://schemas.microsoft.com/office/drawing/2016/5/11/chartex" xmlns:cx6="http://schemas.microsoft.com/office/drawing/2016/5/12/chartex" xmlns:cx7="http://schemas.microsoft.com/office/drawing/2016/5/13/chartex" xmlns:cx8="http://schemas.microsoft.com/office/drawing/2016/5/14/chartex" xmlns:mc="http://schemas.openxmlformats.org/markup-compatibility/2006" xmlns:aink="http://schemas.microsoft.com/office/drawing/2016/ink" xmlns:am3d="http://schemas.microsoft.com/office/drawing/2017/model3d" xmlns:o="urn:schemas-microsoft-com:office:office" xmlns:oel="http://schemas.microsoft.com/office/2019/extlst" xmlns:r="http://schemas.openxmlformats.org/officeDocument/2006/relationships" xmlns:m="http://schemas.openxmlformats.org/officeDocument/2006/math" xmlns:v="urn:schemas-microsoft-com:vml" xmlns:wp14="http://schemas.microsoft.com/office/word/2010/wordprocessingDrawing" xmlns:wp="http://schemas.openxmlformats.org/drawingml/2006/wordprocessingDrawing" xmlns:w10="urn:schemas-microsoft-com:office:word" xmlns:w="http://schemas.openxmlformats.org/wordprocessingml/2006/main" xmlns:w14="http://schemas.microsoft.com/office/word/2010/wordml" xmlns:w15="http://schemas.microsoft.com/office/word/2012/wordml" xmlns:w16cex="http://schemas.microsoft.com/office/word/2018/wordml/cex" xmlns:w16cid="http://schemas.microsoft.com/office/word/2016/wordml/cid" xmlns:w16="http://schemas.microsoft.com/office/word/2018/wordml" xmlns:w16sdtdh="http://schemas.microsoft.com/office/word/2020/wordml/sdtdatahash" xmlns:w16se="http://schemas.microsoft.com/office/word/2015/wordml/symex" xmlns:wpg="http://schemas.microsoft.com/office/word/2010/wordprocessingGroup" xmlns:wpi="http://schemas.microsoft.com/office/word/2010/wordprocessingInk" xmlns:wne="http://schemas.microsoft.com/office/word/2006/wordml" xmlns:wps="http://schemas.microsoft.com/office/word/2010/wordprocessingShape" mc:Ignorable="w14 w15 w16se w16cid w16 w16cex w16sdtdh wp14">
   <w:footnote w:type="separator" w:id="-1">
     <w:p>
       <w:r>
@@ -745,62 +736,8 @@
 </w:footnotes>
 </file>
 
-<file path=word/header1.xml><?xml version="1.0" encoding="utf-8"?>
-<w:hdr xmlns:wpc="http://schemas.microsoft.com/office/word/2010/wordprocessingCanvas" xmlns:cx="http://schemas.microsoft.com/office/drawing/2014/chartex" xmlns:cx1="http://schemas.microsoft.com/office/drawing/2015/9/8/chartex" xmlns:cx2="http://schemas.microsoft.com/office/drawing/2015/10/21/chartex" xmlns:cx3="http://schemas.microsoft.com/office/drawing/2016/5/9/chartex" xmlns:cx4="http://schemas.microsoft.com/office/drawing/2016/5/10/chartex" xmlns:cx5="http://schemas.microsoft.com/office/drawing/2016/5/11/chartex" xmlns:cx6="http://schemas.microsoft.com/office/drawing/2016/5/12/chartex" xmlns:cx7="http://schemas.microsoft.com/office/drawing/2016/5/13/chartex" xmlns:cx8="http://schemas.microsoft.com/office/drawing/2016/5/14/chartex" xmlns:mc="http://schemas.openxmlformats.org/markup-compatibility/2006" xmlns:aink="http://schemas.microsoft.com/office/drawing/2016/ink" xmlns:am3d="http://schemas.microsoft.com/office/drawing/2017/model3d" xmlns:o="urn:schemas-microsoft-com:office:office" xmlns:r="http://schemas.openxmlformats.org/officeDocument/2006/relationships" xmlns:m="http://schemas.openxmlformats.org/officeDocument/2006/math" xmlns:v="urn:schemas-microsoft-com:vml" xmlns:wp14="http://schemas.microsoft.com/office/word/2010/wordprocessingDrawing" xmlns:wp="http://schemas.openxmlformats.org/drawingml/2006/wordprocessingDrawing" xmlns:w10="urn:schemas-microsoft-com:office:word" xmlns:w="http://schemas.openxmlformats.org/wordprocessingml/2006/main" xmlns:w14="http://schemas.microsoft.com/office/word/2010/wordml" xmlns:w15="http://schemas.microsoft.com/office/word/2012/wordml" xmlns:w16cex="http://schemas.microsoft.com/office/word/2018/wordml/cex" xmlns:w16cid="http://schemas.microsoft.com/office/word/2016/wordml/cid" xmlns:w16="http://schemas.microsoft.com/office/word/2018/wordml" xmlns:w16se="http://schemas.microsoft.com/office/word/2015/wordml/symex" xmlns:wpg="http://schemas.microsoft.com/office/word/2010/wordprocessingGroup" xmlns:wpi="http://schemas.microsoft.com/office/word/2010/wordprocessingInk" xmlns:wne="http://schemas.microsoft.com/office/word/2006/wordml" xmlns:wps="http://schemas.microsoft.com/office/word/2010/wordprocessingShape" mc:Ignorable="w14 w15 w16se w16cid w16 w16cex wp14">
-  <w:p>
-    <w:pPr>
-      <w:pStyle w:val="Header"/>
-    </w:pPr>
-  </w:p>
-</w:hdr>
-</file>
-
-<file path=word/header2.xml><?xml version="1.0" encoding="utf-8"?>
-<w:hdr xmlns:wpc="http://schemas.microsoft.com/office/word/2010/wordprocessingCanvas" xmlns:cx="http://schemas.microsoft.com/office/drawing/2014/chartex" xmlns:cx1="http://schemas.microsoft.com/office/drawing/2015/9/8/chartex" xmlns:cx2="http://schemas.microsoft.com/office/drawing/2015/10/21/chartex" xmlns:cx3="http://schemas.microsoft.com/office/drawing/2016/5/9/chartex" xmlns:cx4="http://schemas.microsoft.com/office/drawing/2016/5/10/chartex" xmlns:cx5="http://schemas.microsoft.com/office/drawing/2016/5/11/chartex" xmlns:cx6="http://schemas.microsoft.com/office/drawing/2016/5/12/chartex" xmlns:cx7="http://schemas.microsoft.com/office/drawing/2016/5/13/chartex" xmlns:cx8="http://schemas.microsoft.com/office/drawing/2016/5/14/chartex" xmlns:mc="http://schemas.openxmlformats.org/markup-compatibility/2006" xmlns:aink="http://schemas.microsoft.com/office/drawing/2016/ink" xmlns:am3d="http://schemas.microsoft.com/office/drawing/2017/model3d" xmlns:o="urn:schemas-microsoft-com:office:office" xmlns:r="http://schemas.openxmlformats.org/officeDocument/2006/relationships" xmlns:m="http://schemas.openxmlformats.org/officeDocument/2006/math" xmlns:v="urn:schemas-microsoft-com:vml" xmlns:wp14="http://schemas.microsoft.com/office/word/2010/wordprocessingDrawing" xmlns:wp="http://schemas.openxmlformats.org/drawingml/2006/wordprocessingDrawing" xmlns:w10="urn:schemas-microsoft-com:office:word" xmlns:w="http://schemas.openxmlformats.org/wordprocessingml/2006/main" xmlns:w14="http://schemas.microsoft.com/office/word/2010/wordml" xmlns:w15="http://schemas.microsoft.com/office/word/2012/wordml" xmlns:w16cex="http://schemas.microsoft.com/office/word/2018/wordml/cex" xmlns:w16cid="http://schemas.microsoft.com/office/word/2016/wordml/cid" xmlns:w16="http://schemas.microsoft.com/office/word/2018/wordml" xmlns:w16se="http://schemas.microsoft.com/office/word/2015/wordml/symex" xmlns:wpg="http://schemas.microsoft.com/office/word/2010/wordprocessingGroup" xmlns:wpi="http://schemas.microsoft.com/office/word/2010/wordprocessingInk" xmlns:wne="http://schemas.microsoft.com/office/word/2006/wordml" xmlns:wps="http://schemas.microsoft.com/office/word/2010/wordprocessingShape" mc:Ignorable="w14 w15 w16se w16cid w16 w16cex wp14">
-  <w:p>
-    <w:pPr>
-      <w:pStyle w:val="Header"/>
-    </w:pPr>
-    <w:r>
-      <w:t>2509920F</w:t>
-    </w:r>
-    <w:r>
-      <w:ptab w:relativeTo="margin" w:alignment="center" w:leader="none"/>
-    </w:r>
-    <w:r>
-      <w:rPr>
-        <w:highlight w:val="yellow"/>
-      </w:rPr>
-      <w:t>SUBMISSION TYPE</w:t>
-    </w:r>
-    <w:r>
-      <w:rPr>
-        <w:highlight w:val="yellow"/>
-      </w:rPr>
-      <w:ptab w:relativeTo="margin" w:alignment="right" w:leader="none"/>
-    </w:r>
-    <w:r>
-      <w:rPr>
-        <w:highlight w:val="yellow"/>
-      </w:rPr>
-      <w:t>DATE OF SUBMISSION</w:t>
-    </w:r>
-  </w:p>
-</w:hdr>
-</file>
-
-<file path=word/header3.xml><?xml version="1.0" encoding="utf-8"?>
-<w:hdr xmlns:wpc="http://schemas.microsoft.com/office/word/2010/wordprocessingCanvas" xmlns:cx="http://schemas.microsoft.com/office/drawing/2014/chartex" xmlns:cx1="http://schemas.microsoft.com/office/drawing/2015/9/8/chartex" xmlns:cx2="http://schemas.microsoft.com/office/drawing/2015/10/21/chartex" xmlns:cx3="http://schemas.microsoft.com/office/drawing/2016/5/9/chartex" xmlns:cx4="http://schemas.microsoft.com/office/drawing/2016/5/10/chartex" xmlns:cx5="http://schemas.microsoft.com/office/drawing/2016/5/11/chartex" xmlns:cx6="http://schemas.microsoft.com/office/drawing/2016/5/12/chartex" xmlns:cx7="http://schemas.microsoft.com/office/drawing/2016/5/13/chartex" xmlns:cx8="http://schemas.microsoft.com/office/drawing/2016/5/14/chartex" xmlns:mc="http://schemas.openxmlformats.org/markup-compatibility/2006" xmlns:aink="http://schemas.microsoft.com/office/drawing/2016/ink" xmlns:am3d="http://schemas.microsoft.com/office/drawing/2017/model3d" xmlns:o="urn:schemas-microsoft-com:office:office" xmlns:r="http://schemas.openxmlformats.org/officeDocument/2006/relationships" xmlns:m="http://schemas.openxmlformats.org/officeDocument/2006/math" xmlns:v="urn:schemas-microsoft-com:vml" xmlns:wp14="http://schemas.microsoft.com/office/word/2010/wordprocessingDrawing" xmlns:wp="http://schemas.openxmlformats.org/drawingml/2006/wordprocessingDrawing" xmlns:w10="urn:schemas-microsoft-com:office:word" xmlns:w="http://schemas.openxmlformats.org/wordprocessingml/2006/main" xmlns:w14="http://schemas.microsoft.com/office/word/2010/wordml" xmlns:w15="http://schemas.microsoft.com/office/word/2012/wordml" xmlns:w16cex="http://schemas.microsoft.com/office/word/2018/wordml/cex" xmlns:w16cid="http://schemas.microsoft.com/office/word/2016/wordml/cid" xmlns:w16="http://schemas.microsoft.com/office/word/2018/wordml" xmlns:w16se="http://schemas.microsoft.com/office/word/2015/wordml/symex" xmlns:wpg="http://schemas.microsoft.com/office/word/2010/wordprocessingGroup" xmlns:wpi="http://schemas.microsoft.com/office/word/2010/wordprocessingInk" xmlns:wne="http://schemas.microsoft.com/office/word/2006/wordml" xmlns:wps="http://schemas.microsoft.com/office/word/2010/wordprocessingShape" mc:Ignorable="w14 w15 w16se w16cid w16 w16cex wp14">
-  <w:p>
-    <w:pPr>
-      <w:pStyle w:val="Header"/>
-    </w:pPr>
-  </w:p>
-</w:hdr>
-</file>
-
 <file path=word/numbering.xml><?xml version="1.0" encoding="utf-8"?>
-<w:numbering xmlns:wpc="http://schemas.microsoft.com/office/word/2010/wordprocessingCanvas" xmlns:cx="http://schemas.microsoft.com/office/drawing/2014/chartex" xmlns:cx1="http://schemas.microsoft.com/office/drawing/2015/9/8/chartex" xmlns:cx2="http://schemas.microsoft.com/office/drawing/2015/10/21/chartex" xmlns:cx3="http://schemas.microsoft.com/office/drawing/2016/5/9/chartex" xmlns:cx4="http://schemas.microsoft.com/office/drawing/2016/5/10/chartex" xmlns:cx5="http://schemas.microsoft.com/office/drawing/2016/5/11/chartex" xmlns:cx6="http://schemas.microsoft.com/office/drawing/2016/5/12/chartex" xmlns:cx7="http://schemas.microsoft.com/office/drawing/2016/5/13/chartex" xmlns:cx8="http://schemas.microsoft.com/office/drawing/2016/5/14/chartex" xmlns:mc="http://schemas.openxmlformats.org/markup-compatibility/2006" xmlns:aink="http://schemas.microsoft.com/office/drawing/2016/ink" xmlns:am3d="http://schemas.microsoft.com/office/drawing/2017/model3d" xmlns:o="urn:schemas-microsoft-com:office:office" xmlns:r="http://schemas.openxmlformats.org/officeDocument/2006/relationships" xmlns:m="http://schemas.openxmlformats.org/officeDocument/2006/math" xmlns:v="urn:schemas-microsoft-com:vml" xmlns:wp14="http://schemas.microsoft.com/office/word/2010/wordprocessingDrawing" xmlns:wp="http://schemas.openxmlformats.org/drawingml/2006/wordprocessingDrawing" xmlns:w10="urn:schemas-microsoft-com:office:word" xmlns:w="http://schemas.openxmlformats.org/wordprocessingml/2006/main" xmlns:w14="http://schemas.microsoft.com/office/word/2010/wordml" xmlns:w15="http://schemas.microsoft.com/office/word/2012/wordml" xmlns:w16cex="http://schemas.microsoft.com/office/word/2018/wordml/cex" xmlns:w16cid="http://schemas.microsoft.com/office/word/2016/wordml/cid" xmlns:w16="http://schemas.microsoft.com/office/word/2018/wordml" xmlns:w16se="http://schemas.microsoft.com/office/word/2015/wordml/symex" xmlns:wpg="http://schemas.microsoft.com/office/word/2010/wordprocessingGroup" xmlns:wpi="http://schemas.microsoft.com/office/word/2010/wordprocessingInk" xmlns:wne="http://schemas.microsoft.com/office/word/2006/wordml" xmlns:wps="http://schemas.microsoft.com/office/word/2010/wordprocessingShape" mc:Ignorable="w14 w15 w16se w16cid w16 w16cex wp14">
+<w:numbering xmlns:wpc="http://schemas.microsoft.com/office/word/2010/wordprocessingCanvas" xmlns:cx="http://schemas.microsoft.com/office/drawing/2014/chartex" xmlns:cx1="http://schemas.microsoft.com/office/drawing/2015/9/8/chartex" xmlns:cx2="http://schemas.microsoft.com/office/drawing/2015/10/21/chartex" xmlns:cx3="http://schemas.microsoft.com/office/drawing/2016/5/9/chartex" xmlns:cx4="http://schemas.microsoft.com/office/drawing/2016/5/10/chartex" xmlns:cx5="http://schemas.microsoft.com/office/drawing/2016/5/11/chartex" xmlns:cx6="http://schemas.microsoft.com/office/drawing/2016/5/12/chartex" xmlns:cx7="http://schemas.microsoft.com/office/drawing/2016/5/13/chartex" xmlns:cx8="http://schemas.microsoft.com/office/drawing/2016/5/14/chartex" xmlns:mc="http://schemas.openxmlformats.org/markup-compatibility/2006" xmlns:aink="http://schemas.microsoft.com/office/drawing/2016/ink" xmlns:am3d="http://schemas.microsoft.com/office/drawing/2017/model3d" xmlns:o="urn:schemas-microsoft-com:office:office" xmlns:oel="http://schemas.microsoft.com/office/2019/extlst" xmlns:r="http://schemas.openxmlformats.org/officeDocument/2006/relationships" xmlns:m="http://schemas.openxmlformats.org/officeDocument/2006/math" xmlns:v="urn:schemas-microsoft-com:vml" xmlns:wp14="http://schemas.microsoft.com/office/word/2010/wordprocessingDrawing" xmlns:wp="http://schemas.openxmlformats.org/drawingml/2006/wordprocessingDrawing" xmlns:w10="urn:schemas-microsoft-com:office:word" xmlns:w="http://schemas.openxmlformats.org/wordprocessingml/2006/main" xmlns:w14="http://schemas.microsoft.com/office/word/2010/wordml" xmlns:w15="http://schemas.microsoft.com/office/word/2012/wordml" xmlns:w16cex="http://schemas.microsoft.com/office/word/2018/wordml/cex" xmlns:w16cid="http://schemas.microsoft.com/office/word/2016/wordml/cid" xmlns:w16="http://schemas.microsoft.com/office/word/2018/wordml" xmlns:w16sdtdh="http://schemas.microsoft.com/office/word/2020/wordml/sdtdatahash" xmlns:w16se="http://schemas.microsoft.com/office/word/2015/wordml/symex" xmlns:wpg="http://schemas.microsoft.com/office/word/2010/wordprocessingGroup" xmlns:wpi="http://schemas.microsoft.com/office/word/2010/wordprocessingInk" xmlns:wne="http://schemas.microsoft.com/office/word/2006/wordml" xmlns:wps="http://schemas.microsoft.com/office/word/2010/wordprocessingShape" mc:Ignorable="w14 w15 w16se w16cid w16 w16cex w16sdtdh wp14">
   <w:abstractNum w:abstractNumId="0" w15:restartNumberingAfterBreak="0">
     <w:nsid w:val="2C1AE401"/>
     <w:multiLevelType w:val="multilevel"/>
@@ -905,17 +842,17 @@
       </w:pPr>
     </w:lvl>
   </w:abstractNum>
-  <w:num w:numId="1">
+  <w:num w:numId="1" w16cid:durableId="360935691">
     <w:abstractNumId w:val="0"/>
   </w:num>
-  <w:num w:numId="2">
+  <w:num w:numId="2" w16cid:durableId="2074740099">
     <w:abstractNumId w:val="0"/>
   </w:num>
 </w:numbering>
 </file>
 
 <file path=word/styles.xml><?xml version="1.0" encoding="utf-8"?>
-<w:styles xmlns:mc="http://schemas.openxmlformats.org/markup-compatibility/2006" xmlns:r="http://schemas.openxmlformats.org/officeDocument/2006/relationships" xmlns:w="http://schemas.openxmlformats.org/wordprocessingml/2006/main" xmlns:w14="http://schemas.microsoft.com/office/word/2010/wordml" xmlns:w15="http://schemas.microsoft.com/office/word/2012/wordml" xmlns:w16cex="http://schemas.microsoft.com/office/word/2018/wordml/cex" xmlns:w16cid="http://schemas.microsoft.com/office/word/2016/wordml/cid" xmlns:w16="http://schemas.microsoft.com/office/word/2018/wordml" xmlns:w16se="http://schemas.microsoft.com/office/word/2015/wordml/symex" mc:Ignorable="w14 w15 w16se w16cid w16 w16cex">
+<w:styles xmlns:mc="http://schemas.openxmlformats.org/markup-compatibility/2006" xmlns:r="http://schemas.openxmlformats.org/officeDocument/2006/relationships" xmlns:w="http://schemas.openxmlformats.org/wordprocessingml/2006/main" xmlns:w14="http://schemas.microsoft.com/office/word/2010/wordml" xmlns:w15="http://schemas.microsoft.com/office/word/2012/wordml" xmlns:w16cex="http://schemas.microsoft.com/office/word/2018/wordml/cex" xmlns:w16cid="http://schemas.microsoft.com/office/word/2016/wordml/cid" xmlns:w16="http://schemas.microsoft.com/office/word/2018/wordml" xmlns:w16sdtdh="http://schemas.microsoft.com/office/word/2020/wordml/sdtdatahash" xmlns:w16se="http://schemas.microsoft.com/office/word/2015/wordml/symex" mc:Ignorable="w14 w15 w16se w16cid w16 w16cex w16sdtdh">
   <w:docDefaults>
     <w:rPrDefault>
       <w:rPr>
@@ -1369,6 +1306,7 @@
     <w:uiPriority w:val="9"/>
     <w:unhideWhenUsed/>
     <w:qFormat/>
+    <w:rsid w:val="00165C1C"/>
     <w:pPr>
       <w:keepNext/>
       <w:keepLines/>
@@ -1377,7 +1315,6 @@
     </w:pPr>
     <w:rPr>
       <w:rFonts w:asciiTheme="majorHAnsi" w:eastAsiaTheme="majorEastAsia" w:hAnsiTheme="majorHAnsi" w:cstheme="majorBidi"/>
-      <w:i/>
       <w:iCs/>
       <w:color w:val="4F81BD" w:themeColor="accent1"/>
     </w:rPr>
@@ -1513,7 +1450,7 @@
     <w:basedOn w:val="Normal"/>
     <w:next w:val="BodyText"/>
     <w:qFormat/>
-    <w:rsid w:val="00183922"/>
+    <w:rsid w:val="00F93E6A"/>
     <w:pPr>
       <w:keepNext/>
       <w:keepLines/>
@@ -1524,7 +1461,7 @@
       <w:rFonts w:asciiTheme="majorHAnsi" w:eastAsiaTheme="majorEastAsia" w:hAnsiTheme="majorHAnsi" w:cstheme="majorBidi"/>
       <w:b/>
       <w:bCs/>
-      <w:color w:val="C2D69B" w:themeColor="accent3" w:themeTint="99"/>
+      <w:color w:val="000000" w:themeColor="text1"/>
       <w:sz w:val="36"/>
       <w:szCs w:val="36"/>
     </w:rPr>

</xml_diff>